<commit_message>
quinto commit ya casi finalizando ajustes
</commit_message>
<xml_diff>
--- a/nomina_cinematografica_rinku manual.docx
+++ b/nomina_cinematografica_rinku manual.docx
@@ -10,8 +10,6 @@
       <w:r>
         <w:t>loguin</w:t>
       </w:r>
-      <w:bookmarkStart w:id="0" w:name="_GoBack"/>
-      <w:bookmarkEnd w:id="0"/>
       <w:proofErr w:type="spellEnd"/>
     </w:p>
     <w:p>
@@ -167,13 +165,7 @@
     </w:p>
     <w:p>
       <w:r>
-        <w:t>L</w:t>
-      </w:r>
-      <w:r>
-        <w:t>ista de empleados</w:t>
-      </w:r>
-      <w:r>
-        <w:t xml:space="preserve">, nuevo empleado, borrar empleado, mostrar empleado, editar empleado </w:t>
+        <w:t xml:space="preserve">Lista de empleados, nuevo empleado, borrar empleado, mostrar empleado, editar empleado </w:t>
       </w:r>
       <w:r>
         <w:rPr>
@@ -226,34 +218,7 @@
     </w:p>
     <w:p>
       <w:r>
-        <w:t xml:space="preserve">Lista de </w:t>
-      </w:r>
-      <w:r>
-        <w:t>roles</w:t>
-      </w:r>
-      <w:r>
-        <w:t xml:space="preserve">, nuevo </w:t>
-      </w:r>
-      <w:r>
-        <w:t>rol</w:t>
-      </w:r>
-      <w:r>
-        <w:t xml:space="preserve">, borrar </w:t>
-      </w:r>
-      <w:r>
-        <w:t>rol</w:t>
-      </w:r>
-      <w:r>
-        <w:t xml:space="preserve">, mostrar </w:t>
-      </w:r>
-      <w:r>
-        <w:t>rol</w:t>
-      </w:r>
-      <w:r>
-        <w:t xml:space="preserve">, editar </w:t>
-      </w:r>
-      <w:r>
-        <w:t>rol</w:t>
+        <w:t>Lista de roles, nuevo rol, borrar rol, mostrar rol, editar rol</w:t>
       </w:r>
     </w:p>
     <w:p>
@@ -298,6 +263,83 @@
           </wp:inline>
         </w:drawing>
       </w:r>
+    </w:p>
+    <w:p>
+      <w:r>
+        <w:t xml:space="preserve">Pantalla </w:t>
+      </w:r>
+      <w:r>
+        <w:t>pagos</w:t>
+      </w:r>
+    </w:p>
+    <w:p>
+      <w:proofErr w:type="gramStart"/>
+      <w:r>
+        <w:t>empleado</w:t>
+      </w:r>
+      <w:proofErr w:type="gramEnd"/>
+      <w:r>
+        <w:t xml:space="preserve">, </w:t>
+      </w:r>
+      <w:r>
+        <w:t>sueldo base</w:t>
+      </w:r>
+      <w:r>
+        <w:t xml:space="preserve"> </w:t>
+      </w:r>
+      <w:proofErr w:type="spellStart"/>
+      <w:r>
+        <w:t>numero</w:t>
+      </w:r>
+      <w:proofErr w:type="spellEnd"/>
+      <w:r>
+        <w:t xml:space="preserve"> de entregas, y pago total</w:t>
+      </w:r>
+    </w:p>
+    <w:p>
+      <w:bookmarkStart w:id="0" w:name="_GoBack"/>
+      <w:r>
+        <w:rPr>
+          <w:noProof/>
+          <w:lang w:eastAsia="es-MX"/>
+        </w:rPr>
+        <w:drawing>
+          <wp:inline distT="0" distB="0" distL="0" distR="0" wp14:anchorId="1A446495" wp14:editId="65803043">
+            <wp:extent cx="5612130" cy="3156585"/>
+            <wp:effectExtent l="0" t="0" r="7620" b="5715"/>
+            <wp:docPr id="5" name="Imagen 5"/>
+            <wp:cNvGraphicFramePr>
+              <a:graphicFrameLocks xmlns:a="http://schemas.openxmlformats.org/drawingml/2006/main" noChangeAspect="1"/>
+            </wp:cNvGraphicFramePr>
+            <a:graphic xmlns:a="http://schemas.openxmlformats.org/drawingml/2006/main">
+              <a:graphicData uri="http://schemas.openxmlformats.org/drawingml/2006/picture">
+                <pic:pic xmlns:pic="http://schemas.openxmlformats.org/drawingml/2006/picture">
+                  <pic:nvPicPr>
+                    <pic:cNvPr id="1" name=""/>
+                    <pic:cNvPicPr/>
+                  </pic:nvPicPr>
+                  <pic:blipFill>
+                    <a:blip r:embed="rId7"/>
+                    <a:stretch>
+                      <a:fillRect/>
+                    </a:stretch>
+                  </pic:blipFill>
+                  <pic:spPr>
+                    <a:xfrm>
+                      <a:off x="0" y="0"/>
+                      <a:ext cx="5612130" cy="3156585"/>
+                    </a:xfrm>
+                    <a:prstGeom prst="rect">
+                      <a:avLst/>
+                    </a:prstGeom>
+                  </pic:spPr>
+                </pic:pic>
+              </a:graphicData>
+            </a:graphic>
+          </wp:inline>
+        </w:drawing>
+      </w:r>
+      <w:bookmarkEnd w:id="0"/>
     </w:p>
     <w:sectPr>
       <w:pgSz w:w="12240" w:h="15840"/>

</xml_diff>